<commit_message>
Mise à hour Gambie
</commit_message>
<xml_diff>
--- a/2024/05/Gambie_2024_05_lettre.docx
+++ b/2024/05/Gambie_2024_05_lettre.docx
@@ -4,46 +4,48 @@
   <w:body>
     <w:p>
       <w:pPr>
-        <w:ind w:left="5954" w:hanging="142"/>
-        <w:jc w:val="both"/>
-        <w:rPr>
-          <w:rFonts w:ascii="Trebuchet MS" w:hAnsi="Trebuchet MS"/>
-        </w:rPr>
-      </w:pPr>
+        <w:tabs>
+          <w:tab w:val="left" w:pos="8364"/>
+        </w:tabs>
+        <w:ind w:left="5529" w:right="425" w:hanging="142"/>
+        <w:jc w:val="both"/>
+        <w:rPr>
+          <w:rFonts w:ascii="Trebuchet MS" w:hAnsi="Trebuchet MS"/>
+        </w:rPr>
+      </w:pPr>
+      <w:bookmarkStart w:id="0" w:name="_GoBack"/>
+      <w:bookmarkEnd w:id="0"/>
       <w:r>
         <w:rPr>
           <w:rFonts w:ascii="Trebuchet MS" w:hAnsi="Trebuchet MS"/>
         </w:rPr>
         <w:t xml:space="preserve">Son Excellence </w:t>
       </w:r>
-      <w:proofErr w:type="spellStart"/>
-      <w:r>
-        <w:rPr>
-          <w:rFonts w:ascii="Trebuchet MS" w:hAnsi="Trebuchet MS"/>
-        </w:rPr>
-        <w:t>Adama</w:t>
-      </w:r>
-      <w:proofErr w:type="spellEnd"/>
-      <w:r>
-        <w:rPr>
-          <w:rFonts w:ascii="Trebuchet MS" w:hAnsi="Trebuchet MS"/>
-        </w:rPr>
-        <w:t xml:space="preserve"> Barrow</w:t>
-      </w:r>
-    </w:p>
-    <w:p>
-      <w:pPr>
-        <w:ind w:left="5954" w:hanging="142"/>
-        <w:jc w:val="both"/>
-        <w:rPr>
-          <w:rFonts w:ascii="Trebuchet MS" w:hAnsi="Trebuchet MS"/>
-        </w:rPr>
-      </w:pPr>
-      <w:r>
-        <w:rPr>
-          <w:rFonts w:ascii="Trebuchet MS" w:hAnsi="Trebuchet MS"/>
-        </w:rPr>
-        <w:t xml:space="preserve"> Président de la Chambre d'État</w:t>
+      <w:r>
+        <w:rPr>
+          <w:rFonts w:ascii="Trebuchet MS" w:hAnsi="Trebuchet MS"/>
+          <w:b/>
+          <w:bCs/>
+        </w:rPr>
+        <w:t>Adama Barrow</w:t>
+      </w:r>
+    </w:p>
+    <w:p>
+      <w:pPr>
+        <w:tabs>
+          <w:tab w:val="left" w:pos="8364"/>
+        </w:tabs>
+        <w:ind w:left="5529" w:right="425" w:hanging="142"/>
+        <w:jc w:val="both"/>
+        <w:rPr>
+          <w:rFonts w:ascii="Trebuchet MS" w:hAnsi="Trebuchet MS"/>
+        </w:rPr>
+      </w:pPr>
+      <w:r>
+        <w:rPr>
+          <w:rFonts w:ascii="Trebuchet MS" w:hAnsi="Trebuchet MS"/>
+        </w:rPr>
+        <w:t xml:space="preserve"> Président</w:t>
       </w:r>
       <w:r>
         <w:rPr>
@@ -55,38 +57,88 @@
         <w:rPr>
           <w:rFonts w:ascii="Trebuchet MS" w:hAnsi="Trebuchet MS"/>
         </w:rPr>
-        <w:t xml:space="preserve">de la Gambie </w:t>
-      </w:r>
-      <w:r>
-        <w:rPr>
-          <w:rFonts w:ascii="Trebuchet MS" w:hAnsi="Trebuchet MS"/>
-        </w:rPr>
-        <w:t xml:space="preserve">/ </w:t>
-      </w:r>
-      <w:r>
-        <w:rPr>
-          <w:rFonts w:ascii="Trebuchet MS" w:hAnsi="Trebuchet MS"/>
-        </w:rPr>
-        <w:t xml:space="preserve">Office of The </w:t>
-      </w:r>
-      <w:proofErr w:type="spellStart"/>
-      <w:r>
-        <w:rPr>
-          <w:rFonts w:ascii="Trebuchet MS" w:hAnsi="Trebuchet MS"/>
-        </w:rPr>
-        <w:t>President</w:t>
-      </w:r>
-      <w:proofErr w:type="spellEnd"/>
-      <w:r>
-        <w:rPr>
-          <w:rFonts w:ascii="Trebuchet MS" w:hAnsi="Trebuchet MS"/>
-        </w:rPr>
-        <w:t xml:space="preserve"> State house </w:t>
-      </w:r>
-    </w:p>
-    <w:p>
-      <w:pPr>
-        <w:ind w:left="5954" w:hanging="142"/>
+        <w:t xml:space="preserve">de </w:t>
+      </w:r>
+      <w:r>
+        <w:rPr>
+          <w:rFonts w:ascii="Trebuchet MS" w:hAnsi="Trebuchet MS"/>
+        </w:rPr>
+        <w:t xml:space="preserve">la </w:t>
+      </w:r>
+      <w:r>
+        <w:rPr>
+          <w:rFonts w:ascii="Trebuchet MS" w:hAnsi="Trebuchet MS"/>
+        </w:rPr>
+        <w:t xml:space="preserve">Gambie </w:t>
+      </w:r>
+    </w:p>
+    <w:p>
+      <w:pPr>
+        <w:tabs>
+          <w:tab w:val="left" w:pos="8364"/>
+        </w:tabs>
+        <w:ind w:left="5529" w:right="425" w:hanging="142"/>
+        <w:jc w:val="both"/>
+        <w:rPr>
+          <w:rFonts w:ascii="Trebuchet MS" w:hAnsi="Trebuchet MS"/>
+          <w:lang w:val="nl-BE"/>
+        </w:rPr>
+      </w:pPr>
+      <w:r>
+        <w:rPr>
+          <w:rFonts w:ascii="Trebuchet MS" w:hAnsi="Trebuchet MS"/>
+          <w:lang w:val="fr-BE"/>
+        </w:rPr>
+        <w:t xml:space="preserve"> </w:t>
+      </w:r>
+      <w:r>
+        <w:rPr>
+          <w:rFonts w:ascii="Trebuchet MS" w:hAnsi="Trebuchet MS"/>
+          <w:lang w:val="nl-BE"/>
+        </w:rPr>
+        <w:t xml:space="preserve">Office of </w:t>
+      </w:r>
+      <w:r>
+        <w:rPr>
+          <w:rFonts w:ascii="Trebuchet MS" w:hAnsi="Trebuchet MS"/>
+          <w:lang w:val="nl-BE"/>
+        </w:rPr>
+        <w:t>t</w:t>
+      </w:r>
+      <w:r>
+        <w:rPr>
+          <w:rFonts w:ascii="Trebuchet MS" w:hAnsi="Trebuchet MS"/>
+          <w:lang w:val="nl-BE"/>
+        </w:rPr>
+        <w:t xml:space="preserve">he President </w:t>
+      </w:r>
+    </w:p>
+    <w:p>
+      <w:pPr>
+        <w:tabs>
+          <w:tab w:val="left" w:pos="8364"/>
+        </w:tabs>
+        <w:ind w:left="5529" w:right="425" w:hanging="142"/>
+        <w:jc w:val="both"/>
+        <w:rPr>
+          <w:rFonts w:ascii="Trebuchet MS" w:hAnsi="Trebuchet MS"/>
+          <w:lang w:val="nl-BE"/>
+        </w:rPr>
+      </w:pPr>
+      <w:r>
+        <w:rPr>
+          <w:rFonts w:ascii="Trebuchet MS" w:hAnsi="Trebuchet MS"/>
+          <w:lang w:val="nl-BE"/>
+        </w:rPr>
+        <w:t xml:space="preserve">State house </w:t>
+      </w:r>
+    </w:p>
+    <w:p>
+      <w:pPr>
+        <w:tabs>
+          <w:tab w:val="left" w:pos="8364"/>
+        </w:tabs>
+        <w:ind w:left="5529" w:right="425" w:hanging="142"/>
         <w:jc w:val="both"/>
         <w:rPr>
           <w:rFonts w:ascii="Trebuchet MS" w:hAnsi="Trebuchet MS"/>
@@ -126,6 +178,12 @@
           <w:rFonts w:ascii="Trebuchet MS" w:hAnsi="Trebuchet MS"/>
         </w:rPr>
       </w:pPr>
+      <w:r>
+        <w:rPr>
+          <w:rFonts w:ascii="Trebuchet MS" w:hAnsi="Trebuchet MS"/>
+        </w:rPr>
+        <w:t xml:space="preserve">                                                                              </w:t>
+      </w:r>
       <w:r>
         <w:rPr>
           <w:rFonts w:ascii="Trebuchet MS" w:hAnsi="Trebuchet MS"/>
@@ -175,14 +233,6 @@
           <w:rFonts w:ascii="Trebuchet MS" w:hAnsi="Trebuchet MS"/>
         </w:rPr>
       </w:pPr>
-    </w:p>
-    <w:p>
-      <w:pPr>
-        <w:jc w:val="both"/>
-        <w:rPr>
-          <w:rFonts w:ascii="Trebuchet MS" w:hAnsi="Trebuchet MS"/>
-        </w:rPr>
-      </w:pPr>
       <w:r>
         <w:rPr>
           <w:rFonts w:ascii="Trebuchet MS" w:hAnsi="Trebuchet MS"/>
@@ -209,13 +259,35 @@
         <w:rPr>
           <w:rFonts w:ascii="Trebuchet MS" w:hAnsi="Trebuchet MS"/>
         </w:rPr>
-        <w:t xml:space="preserve">Des rapports signalant une </w:t>
-      </w:r>
-      <w:r>
-        <w:rPr>
-          <w:rFonts w:ascii="Trebuchet MS" w:hAnsi="Trebuchet MS"/>
-        </w:rPr>
-        <w:t>éventuelle levée de l'interdiction des mutilations génitales féminines (MGF), pratiquée sur l</w:t>
+        <w:t xml:space="preserve">Des rapports signalant l’éventuelle levée de </w:t>
+      </w:r>
+      <w:r>
+        <w:rPr>
+          <w:rFonts w:ascii="Trebuchet MS" w:hAnsi="Trebuchet MS"/>
+          <w:b/>
+          <w:bCs/>
+        </w:rPr>
+        <w:t>l'interdiction des mutilations génitales</w:t>
+      </w:r>
+      <w:r>
+        <w:rPr>
+          <w:rFonts w:ascii="Trebuchet MS" w:hAnsi="Trebuchet MS"/>
+        </w:rPr>
+        <w:t xml:space="preserve"> </w:t>
+      </w:r>
+      <w:r>
+        <w:rPr>
+          <w:rFonts w:ascii="Trebuchet MS" w:hAnsi="Trebuchet MS"/>
+          <w:b/>
+          <w:bCs/>
+        </w:rPr>
+        <w:t>féminines (MGF),</w:t>
+      </w:r>
+      <w:r>
+        <w:rPr>
+          <w:rFonts w:ascii="Trebuchet MS" w:hAnsi="Trebuchet MS"/>
+        </w:rPr>
+        <w:t xml:space="preserve"> pratiquée sur l</w:t>
       </w:r>
       <w:r>
         <w:rPr>
@@ -241,41 +313,29 @@
         <w:rPr>
           <w:rFonts w:ascii="Trebuchet MS" w:hAnsi="Trebuchet MS"/>
         </w:rPr>
-        <w:t xml:space="preserve">Le parlement de votre pays a </w:t>
-      </w:r>
-      <w:r>
-        <w:rPr>
-          <w:rFonts w:ascii="Trebuchet MS" w:hAnsi="Trebuchet MS"/>
-        </w:rPr>
-        <w:t>récemment</w:t>
-      </w:r>
-      <w:r>
-        <w:rPr>
-          <w:rFonts w:ascii="Trebuchet MS" w:hAnsi="Trebuchet MS"/>
-        </w:rPr>
-        <w:t xml:space="preserve"> débattu de propositions de députés visant à abroger la loi sur les mutilations génitales féminines (MGF), en vigueur depuis le 1er janvier 2011.</w:t>
-      </w:r>
-    </w:p>
-    <w:p>
-      <w:pPr>
-        <w:jc w:val="both"/>
-        <w:rPr>
-          <w:rFonts w:ascii="Trebuchet MS" w:hAnsi="Trebuchet MS"/>
-        </w:rPr>
-      </w:pPr>
-    </w:p>
-    <w:p>
-      <w:pPr>
-        <w:jc w:val="both"/>
-        <w:rPr>
-          <w:rFonts w:ascii="Trebuchet MS" w:hAnsi="Trebuchet MS"/>
-        </w:rPr>
-      </w:pPr>
-      <w:r>
-        <w:rPr>
-          <w:rFonts w:ascii="Trebuchet MS" w:hAnsi="Trebuchet MS"/>
-        </w:rPr>
-        <w:t>Immanquablement, u</w:t>
+        <w:t>Le parlement de votre pays a déjà débattu de propositions de députés visant à abroger la loi sur les mutilations génitales féminines (MGF), en vigueur depuis le 1er janvier 2011.</w:t>
+      </w:r>
+    </w:p>
+    <w:p>
+      <w:pPr>
+        <w:jc w:val="both"/>
+        <w:rPr>
+          <w:rFonts w:ascii="Trebuchet MS" w:hAnsi="Trebuchet MS"/>
+        </w:rPr>
+      </w:pPr>
+    </w:p>
+    <w:p>
+      <w:pPr>
+        <w:jc w:val="both"/>
+        <w:rPr>
+          <w:rFonts w:ascii="Trebuchet MS" w:hAnsi="Trebuchet MS"/>
+        </w:rPr>
+      </w:pPr>
+      <w:r>
+        <w:rPr>
+          <w:rFonts w:ascii="Trebuchet MS" w:hAnsi="Trebuchet MS"/>
+        </w:rPr>
+        <w:t>U</w:t>
       </w:r>
       <w:r>
         <w:rPr>
@@ -307,325 +367,323 @@
         <w:rPr>
           <w:rFonts w:ascii="Trebuchet MS" w:hAnsi="Trebuchet MS"/>
         </w:rPr>
-        <w:t xml:space="preserve"> Pourtant la Gambie est tenue, en vertu de l'article 7 du Pacte international relatif aux droits civils et politiques (</w:t>
+        <w:t xml:space="preserve"> </w:t>
+      </w:r>
+      <w:r>
+        <w:rPr>
+          <w:rFonts w:ascii="Trebuchet MS" w:hAnsi="Trebuchet MS"/>
+        </w:rPr>
+        <w:t>En outre</w:t>
+      </w:r>
+      <w:r>
+        <w:rPr>
+          <w:rFonts w:ascii="Trebuchet MS" w:hAnsi="Trebuchet MS"/>
+        </w:rPr>
+        <w:t xml:space="preserve"> la Gambie est tenue, en vertu de l'article 7 du Pacte international relatif aux droits civils et politiques (PIDCP), de protéger de manière égale les droits de tous les êtres humains, y compris les filles et les femmes.</w:t>
+      </w:r>
+      <w:r>
+        <w:rPr>
+          <w:rFonts w:ascii="Trebuchet MS" w:hAnsi="Trebuchet MS"/>
+        </w:rPr>
+        <w:t xml:space="preserve"> Elle est tenue </w:t>
+      </w:r>
+      <w:r>
+        <w:rPr>
+          <w:rFonts w:ascii="Trebuchet MS" w:hAnsi="Trebuchet MS"/>
+        </w:rPr>
+        <w:t>également de veiller à la protection contre la torture ou les peines ou traitements cruels, inhumains ou dégradants, aux termes de l’article 3 du PIDCP.</w:t>
+      </w:r>
+    </w:p>
+    <w:p>
+      <w:pPr>
+        <w:jc w:val="both"/>
+        <w:rPr>
+          <w:rFonts w:ascii="Trebuchet MS" w:hAnsi="Trebuchet MS"/>
+        </w:rPr>
+      </w:pPr>
+      <w:r>
+        <w:rPr>
+          <w:rFonts w:ascii="Trebuchet MS" w:hAnsi="Trebuchet MS"/>
+        </w:rPr>
+        <w:t xml:space="preserve"> Enfin l’</w:t>
+      </w:r>
+      <w:r>
+        <w:rPr>
+          <w:rFonts w:ascii="Trebuchet MS" w:hAnsi="Trebuchet MS"/>
+        </w:rPr>
+        <w:t>interdiction légale</w:t>
+      </w:r>
+      <w:r>
+        <w:rPr>
+          <w:rFonts w:ascii="Trebuchet MS" w:hAnsi="Trebuchet MS"/>
+        </w:rPr>
+        <w:t xml:space="preserve"> des MGF</w:t>
+      </w:r>
+      <w:r>
+        <w:rPr>
+          <w:rFonts w:ascii="Trebuchet MS" w:hAnsi="Trebuchet MS"/>
+        </w:rPr>
+        <w:t xml:space="preserve"> est</w:t>
+      </w:r>
+      <w:r>
+        <w:rPr>
+          <w:rFonts w:ascii="Trebuchet MS" w:hAnsi="Trebuchet MS"/>
+        </w:rPr>
+        <w:t xml:space="preserve"> </w:t>
+      </w:r>
+      <w:r>
+        <w:rPr>
+          <w:rFonts w:ascii="Trebuchet MS" w:hAnsi="Trebuchet MS"/>
+        </w:rPr>
+        <w:t>conforme à la résolution de l'Assemblée générale des Nations unies ayant pour objet d’"Intensifier les efforts mondiaux en vue de l'élimination des mutilations génitales féminines" (A/RES/77/195).</w:t>
+      </w:r>
+    </w:p>
+    <w:p>
+      <w:pPr>
+        <w:jc w:val="both"/>
+        <w:rPr>
+          <w:rFonts w:ascii="Trebuchet MS" w:hAnsi="Trebuchet MS"/>
+        </w:rPr>
+      </w:pPr>
+    </w:p>
+    <w:p>
+      <w:pPr>
+        <w:jc w:val="both"/>
+        <w:rPr>
+          <w:rFonts w:ascii="Trebuchet MS" w:hAnsi="Trebuchet MS"/>
+        </w:rPr>
+      </w:pPr>
+      <w:r>
+        <w:rPr>
+          <w:rFonts w:ascii="Trebuchet MS" w:hAnsi="Trebuchet MS"/>
+        </w:rPr>
+        <w:t>Excellence, la lég</w:t>
+      </w:r>
+      <w:r>
+        <w:rPr>
+          <w:rFonts w:ascii="Trebuchet MS" w:hAnsi="Trebuchet MS"/>
+        </w:rPr>
+        <w:t>alisation</w:t>
+      </w:r>
+      <w:r>
+        <w:rPr>
+          <w:rFonts w:ascii="Trebuchet MS" w:hAnsi="Trebuchet MS"/>
+        </w:rPr>
+        <w:t xml:space="preserve"> des MGF </w:t>
+      </w:r>
+      <w:r>
+        <w:rPr>
+          <w:rFonts w:ascii="Trebuchet MS" w:hAnsi="Trebuchet MS"/>
+        </w:rPr>
+        <w:t>entraînera</w:t>
+      </w:r>
+      <w:r>
+        <w:rPr>
+          <w:rFonts w:ascii="Trebuchet MS" w:hAnsi="Trebuchet MS"/>
+        </w:rPr>
+        <w:t xml:space="preserve"> une douleur physique et psychologique in</w:t>
+      </w:r>
+      <w:r>
+        <w:rPr>
+          <w:rFonts w:ascii="Trebuchet MS" w:hAnsi="Trebuchet MS"/>
+        </w:rPr>
+        <w:t>tolé</w:t>
+      </w:r>
+      <w:r>
+        <w:rPr>
+          <w:rFonts w:ascii="Trebuchet MS" w:hAnsi="Trebuchet MS"/>
+        </w:rPr>
+        <w:t>rable, tout au long de la vie, pour des générations de filles et de femmes en Gambie.</w:t>
+      </w:r>
+    </w:p>
+    <w:p>
+      <w:pPr>
+        <w:jc w:val="both"/>
+        <w:rPr>
+          <w:rFonts w:ascii="Trebuchet MS" w:hAnsi="Trebuchet MS"/>
+        </w:rPr>
+      </w:pPr>
+      <w:r>
+        <w:rPr>
+          <w:rFonts w:ascii="Trebuchet MS" w:hAnsi="Trebuchet MS"/>
+        </w:rPr>
+        <w:t>C'est pourquoi je vous appelle à faire usage de l'autorité que vous confère votre fonction et à opposer votre veto à toute décision parlementaire éventuelle visant à lever l'interdiction des MGF.</w:t>
+      </w:r>
+    </w:p>
+    <w:p>
+      <w:pPr>
+        <w:jc w:val="both"/>
+        <w:rPr>
+          <w:rFonts w:ascii="Trebuchet MS" w:hAnsi="Trebuchet MS"/>
+        </w:rPr>
+      </w:pPr>
+      <w:r>
+        <w:rPr>
+          <w:rFonts w:ascii="Trebuchet MS" w:hAnsi="Trebuchet MS"/>
+        </w:rPr>
+        <w:t xml:space="preserve">Je vous remercie vivement de l'attention que vous porterez à ma requête, et vous </w:t>
+      </w:r>
+      <w:r>
+        <w:rPr>
+          <w:rFonts w:ascii="Trebuchet MS" w:hAnsi="Trebuchet MS"/>
+        </w:rPr>
+        <w:t>adresse</w:t>
+      </w:r>
+      <w:r>
+        <w:rPr>
+          <w:rFonts w:ascii="Trebuchet MS" w:hAnsi="Trebuchet MS"/>
+        </w:rPr>
+        <w:t xml:space="preserve">, </w:t>
+      </w:r>
+      <w:r>
+        <w:rPr>
+          <w:rFonts w:ascii="Trebuchet MS" w:hAnsi="Trebuchet MS"/>
+        </w:rPr>
+        <w:t>Excellence</w:t>
+      </w:r>
+      <w:r>
+        <w:rPr>
+          <w:rFonts w:ascii="Trebuchet MS" w:hAnsi="Trebuchet MS"/>
+        </w:rPr>
+        <w:t xml:space="preserve">, l'expression de ma </w:t>
+      </w:r>
+      <w:r>
+        <w:rPr>
+          <w:rFonts w:ascii="Trebuchet MS" w:hAnsi="Trebuchet MS"/>
+        </w:rPr>
+        <w:t xml:space="preserve">haute </w:t>
+      </w:r>
+      <w:r>
+        <w:rPr>
+          <w:rFonts w:ascii="Trebuchet MS" w:hAnsi="Trebuchet MS"/>
+        </w:rPr>
+        <w:t>considération.</w:t>
+      </w:r>
+    </w:p>
+    <w:p>
+      <w:pPr>
+        <w:jc w:val="both"/>
+        <w:rPr>
+          <w:rFonts w:ascii="Trebuchet MS" w:hAnsi="Trebuchet MS"/>
+        </w:rPr>
+      </w:pPr>
+    </w:p>
+    <w:p>
+      <w:pPr>
+        <w:jc w:val="both"/>
+        <w:rPr>
+          <w:rFonts w:ascii="Trebuchet MS" w:hAnsi="Trebuchet MS"/>
+        </w:rPr>
+      </w:pPr>
+    </w:p>
+    <w:p>
+      <w:pPr>
+        <w:jc w:val="both"/>
+        <w:rPr>
+          <w:rFonts w:ascii="Trebuchet MS" w:hAnsi="Trebuchet MS"/>
+        </w:rPr>
+      </w:pPr>
+      <w:r>
+        <w:rPr>
+          <w:rFonts w:ascii="Trebuchet MS" w:hAnsi="Trebuchet MS"/>
+        </w:rPr>
+        <w:t>Nom</w:t>
+      </w:r>
+    </w:p>
+    <w:p>
+      <w:pPr>
+        <w:jc w:val="both"/>
+        <w:rPr>
+          <w:rFonts w:ascii="Trebuchet MS" w:hAnsi="Trebuchet MS"/>
+        </w:rPr>
+      </w:pPr>
+      <w:r>
+        <w:rPr>
+          <w:rFonts w:ascii="Trebuchet MS" w:hAnsi="Trebuchet MS"/>
+        </w:rPr>
+        <w:t>Adresse</w:t>
+      </w:r>
+    </w:p>
+    <w:p>
+      <w:pPr>
+        <w:jc w:val="both"/>
+        <w:rPr>
+          <w:rFonts w:ascii="Trebuchet MS" w:hAnsi="Trebuchet MS"/>
+        </w:rPr>
+      </w:pPr>
+      <w:r>
+        <w:rPr>
+          <w:rFonts w:ascii="Trebuchet MS" w:hAnsi="Trebuchet MS"/>
+        </w:rPr>
+        <w:t>Signature</w:t>
+      </w:r>
+    </w:p>
+    <w:p>
+      <w:pPr>
+        <w:jc w:val="both"/>
+        <w:rPr>
+          <w:rFonts w:ascii="Trebuchet MS" w:hAnsi="Trebuchet MS"/>
+        </w:rPr>
+      </w:pPr>
+    </w:p>
+    <w:p>
+      <w:pPr>
+        <w:jc w:val="both"/>
+        <w:rPr>
+          <w:rFonts w:ascii="Trebuchet MS" w:hAnsi="Trebuchet MS"/>
+        </w:rPr>
+      </w:pPr>
+    </w:p>
+    <w:p>
+      <w:pPr>
+        <w:jc w:val="both"/>
+        <w:rPr>
+          <w:rFonts w:ascii="Trebuchet MS" w:hAnsi="Trebuchet MS"/>
+        </w:rPr>
+      </w:pPr>
+      <w:r>
+        <w:rPr>
+          <w:rFonts w:ascii="Trebuchet MS" w:hAnsi="Trebuchet MS"/>
+        </w:rPr>
+        <w:t xml:space="preserve">En copie pour information à : S.E.M. Pa Musa </w:t>
       </w:r>
       <w:proofErr w:type="spellStart"/>
       <w:r>
         <w:rPr>
           <w:rFonts w:ascii="Trebuchet MS" w:hAnsi="Trebuchet MS"/>
         </w:rPr>
-        <w:t>PIDCP</w:t>
+        <w:t>Jobarteh</w:t>
       </w:r>
       <w:proofErr w:type="spellEnd"/>
       <w:r>
         <w:rPr>
           <w:rFonts w:ascii="Trebuchet MS" w:hAnsi="Trebuchet MS"/>
         </w:rPr>
-        <w:t xml:space="preserve">), de protéger de manière égale les droits de tous les êtres humains, y compris les filles et les femmes. </w:t>
-      </w:r>
-      <w:r>
-        <w:rPr>
-          <w:rFonts w:ascii="Trebuchet MS" w:hAnsi="Trebuchet MS"/>
-        </w:rPr>
-        <w:t>É</w:t>
-      </w:r>
-      <w:r>
-        <w:rPr>
-          <w:rFonts w:ascii="Trebuchet MS" w:hAnsi="Trebuchet MS"/>
-        </w:rPr>
-        <w:t xml:space="preserve">galement </w:t>
-      </w:r>
-      <w:r>
-        <w:rPr>
-          <w:rFonts w:ascii="Trebuchet MS" w:hAnsi="Trebuchet MS"/>
-        </w:rPr>
-        <w:t xml:space="preserve">votre pays est </w:t>
-      </w:r>
-      <w:r>
-        <w:rPr>
-          <w:rFonts w:ascii="Trebuchet MS" w:hAnsi="Trebuchet MS"/>
-        </w:rPr>
-        <w:t>t</w:t>
-      </w:r>
-      <w:r>
-        <w:rPr>
-          <w:rFonts w:ascii="Trebuchet MS" w:hAnsi="Trebuchet MS"/>
-        </w:rPr>
-        <w:t xml:space="preserve">enu </w:t>
-      </w:r>
-      <w:r>
-        <w:rPr>
-          <w:rFonts w:ascii="Trebuchet MS" w:hAnsi="Trebuchet MS"/>
-        </w:rPr>
-        <w:t xml:space="preserve">de veiller à la protection contre la torture ou les peines ou traitements cruels, inhumains ou dégradants, aux termes de l’article 3 du </w:t>
-      </w:r>
-      <w:proofErr w:type="spellStart"/>
-      <w:r>
-        <w:rPr>
-          <w:rFonts w:ascii="Trebuchet MS" w:hAnsi="Trebuchet MS"/>
-        </w:rPr>
-        <w:t>PIDCP</w:t>
-      </w:r>
-      <w:proofErr w:type="spellEnd"/>
-      <w:r>
-        <w:rPr>
-          <w:rFonts w:ascii="Trebuchet MS" w:hAnsi="Trebuchet MS"/>
-        </w:rPr>
-        <w:t>.</w:t>
-      </w:r>
-    </w:p>
-    <w:p>
-      <w:pPr>
-        <w:jc w:val="both"/>
-        <w:rPr>
-          <w:rFonts w:ascii="Trebuchet MS" w:hAnsi="Trebuchet MS"/>
-        </w:rPr>
-      </w:pPr>
-    </w:p>
-    <w:p>
-      <w:pPr>
-        <w:jc w:val="both"/>
-        <w:rPr>
-          <w:rFonts w:ascii="Trebuchet MS" w:hAnsi="Trebuchet MS"/>
-        </w:rPr>
-      </w:pPr>
-      <w:r>
-        <w:rPr>
-          <w:rFonts w:ascii="Trebuchet MS" w:hAnsi="Trebuchet MS"/>
-        </w:rPr>
-        <w:t>Excellence, la légitimation légale des MGF signifiera une douleur physique et psychologique inc</w:t>
-      </w:r>
-      <w:r>
-        <w:rPr>
-          <w:rFonts w:ascii="Trebuchet MS" w:hAnsi="Trebuchet MS"/>
-        </w:rPr>
-        <w:t>ommensurable, tout au long de leur</w:t>
-      </w:r>
-      <w:r>
-        <w:rPr>
-          <w:rFonts w:ascii="Trebuchet MS" w:hAnsi="Trebuchet MS"/>
-        </w:rPr>
-        <w:t xml:space="preserve"> vie, </w:t>
-      </w:r>
-      <w:r>
-        <w:rPr>
-          <w:rFonts w:ascii="Trebuchet MS" w:hAnsi="Trebuchet MS"/>
-        </w:rPr>
-        <w:t>de</w:t>
-      </w:r>
-      <w:r>
-        <w:rPr>
-          <w:rFonts w:ascii="Trebuchet MS" w:hAnsi="Trebuchet MS"/>
-        </w:rPr>
-        <w:t xml:space="preserve"> générations</w:t>
-      </w:r>
-      <w:r>
-        <w:rPr>
-          <w:rFonts w:ascii="Trebuchet MS" w:hAnsi="Trebuchet MS"/>
-        </w:rPr>
-        <w:t>, actuelles et à venir,</w:t>
-      </w:r>
-      <w:r>
-        <w:rPr>
-          <w:rFonts w:ascii="Trebuchet MS" w:hAnsi="Trebuchet MS"/>
-        </w:rPr>
-        <w:t xml:space="preserve"> de filles et de femmes</w:t>
-      </w:r>
-      <w:r>
-        <w:rPr>
-          <w:rFonts w:ascii="Trebuchet MS" w:hAnsi="Trebuchet MS"/>
-        </w:rPr>
-        <w:t>,</w:t>
-      </w:r>
-      <w:r>
-        <w:rPr>
-          <w:rFonts w:ascii="Trebuchet MS" w:hAnsi="Trebuchet MS"/>
-        </w:rPr>
-        <w:t xml:space="preserve"> en Gambie.</w:t>
-      </w:r>
-    </w:p>
-    <w:p>
-      <w:pPr>
-        <w:jc w:val="both"/>
-        <w:rPr>
-          <w:rFonts w:ascii="Trebuchet MS" w:hAnsi="Trebuchet MS"/>
-        </w:rPr>
-      </w:pPr>
-      <w:r>
-        <w:rPr>
-          <w:rFonts w:ascii="Trebuchet MS" w:hAnsi="Trebuchet MS"/>
-        </w:rPr>
-        <w:t xml:space="preserve">C'est pourquoi je vous appelle </w:t>
-      </w:r>
-      <w:r>
-        <w:rPr>
-          <w:rFonts w:ascii="Trebuchet MS" w:hAnsi="Trebuchet MS"/>
-        </w:rPr>
-        <w:t xml:space="preserve">instamment </w:t>
-      </w:r>
-      <w:r>
-        <w:rPr>
-          <w:rFonts w:ascii="Trebuchet MS" w:hAnsi="Trebuchet MS"/>
-        </w:rPr>
-        <w:t>à faire usage de l'autorité que vous confère votre fonction et à opposer votre veto à toute décision parlementaire éventuelle visant à lever l'interdiction des MGF. Cette interdiction légale est en outre conforme à la résolution de l'Assemblée générale des Nations unies</w:t>
-      </w:r>
-      <w:r>
-        <w:rPr>
-          <w:rFonts w:ascii="Trebuchet MS" w:hAnsi="Trebuchet MS"/>
-        </w:rPr>
-        <w:t xml:space="preserve"> ayant pour objet d’</w:t>
-      </w:r>
-      <w:r>
-        <w:rPr>
-          <w:rFonts w:ascii="Trebuchet MS" w:hAnsi="Trebuchet MS"/>
-        </w:rPr>
-        <w:t>"Intensifier les efforts mondiaux en vue de l'élimination des mutilations génitales féminines" (A/RES/77/195).</w:t>
-      </w:r>
-    </w:p>
-    <w:p>
-      <w:pPr>
-        <w:jc w:val="both"/>
-        <w:rPr>
-          <w:rFonts w:ascii="Trebuchet MS" w:hAnsi="Trebuchet MS"/>
-        </w:rPr>
-      </w:pPr>
-      <w:r>
-        <w:rPr>
-          <w:rFonts w:ascii="Trebuchet MS" w:hAnsi="Trebuchet MS"/>
-        </w:rPr>
-        <w:t>Je vous remercie vivement de l'attention que vous porterez à ma requête, et vous prie d'agréer, Monsieur, l'expression de ma considération distinguée.</w:t>
-      </w:r>
-    </w:p>
-    <w:p>
-      <w:pPr>
-        <w:jc w:val="both"/>
-        <w:rPr>
-          <w:rFonts w:ascii="Trebuchet MS" w:hAnsi="Trebuchet MS"/>
-        </w:rPr>
-      </w:pPr>
-    </w:p>
-    <w:p>
-      <w:pPr>
-        <w:jc w:val="both"/>
-        <w:rPr>
-          <w:rFonts w:ascii="Trebuchet MS" w:hAnsi="Trebuchet MS"/>
-        </w:rPr>
-      </w:pPr>
-    </w:p>
-    <w:p>
-      <w:pPr>
-        <w:jc w:val="both"/>
-        <w:rPr>
-          <w:rFonts w:ascii="Trebuchet MS" w:hAnsi="Trebuchet MS"/>
-        </w:rPr>
-      </w:pPr>
-      <w:r>
-        <w:rPr>
-          <w:rFonts w:ascii="Trebuchet MS" w:hAnsi="Trebuchet MS"/>
-        </w:rPr>
-        <w:t>Nom</w:t>
-      </w:r>
-    </w:p>
-    <w:p>
-      <w:pPr>
-        <w:jc w:val="both"/>
-        <w:rPr>
-          <w:rFonts w:ascii="Trebuchet MS" w:hAnsi="Trebuchet MS"/>
-        </w:rPr>
-      </w:pPr>
-      <w:r>
-        <w:rPr>
-          <w:rFonts w:ascii="Trebuchet MS" w:hAnsi="Trebuchet MS"/>
-        </w:rPr>
-        <w:t>Adresse</w:t>
-      </w:r>
-    </w:p>
-    <w:p>
-      <w:pPr>
-        <w:jc w:val="both"/>
-        <w:rPr>
-          <w:rFonts w:ascii="Trebuchet MS" w:hAnsi="Trebuchet MS"/>
-        </w:rPr>
-      </w:pPr>
-      <w:r>
-        <w:rPr>
-          <w:rFonts w:ascii="Trebuchet MS" w:hAnsi="Trebuchet MS"/>
-        </w:rPr>
-        <w:t>Signature</w:t>
-      </w:r>
-    </w:p>
-    <w:p>
-      <w:pPr>
-        <w:jc w:val="both"/>
-        <w:rPr>
-          <w:rFonts w:ascii="Trebuchet MS" w:hAnsi="Trebuchet MS"/>
-        </w:rPr>
-      </w:pPr>
-    </w:p>
-    <w:p>
-      <w:pPr>
-        <w:jc w:val="both"/>
-        <w:rPr>
-          <w:rFonts w:ascii="Trebuchet MS" w:hAnsi="Trebuchet MS"/>
-        </w:rPr>
-      </w:pPr>
-      <w:bookmarkStart w:id="0" w:name="_GoBack"/>
-      <w:bookmarkEnd w:id="0"/>
-    </w:p>
-    <w:p>
-      <w:pPr>
-        <w:jc w:val="both"/>
-        <w:rPr>
-          <w:rFonts w:ascii="Trebuchet MS" w:hAnsi="Trebuchet MS"/>
-        </w:rPr>
-      </w:pPr>
-    </w:p>
-    <w:p>
-      <w:pPr>
-        <w:jc w:val="both"/>
-        <w:rPr>
-          <w:rFonts w:ascii="Trebuchet MS" w:hAnsi="Trebuchet MS"/>
-        </w:rPr>
-      </w:pPr>
-      <w:r>
-        <w:rPr>
-          <w:rFonts w:ascii="Trebuchet MS" w:hAnsi="Trebuchet MS"/>
-        </w:rPr>
-        <w:t xml:space="preserve">En copie pour information à : </w:t>
-      </w:r>
-      <w:proofErr w:type="spellStart"/>
-      <w:r>
-        <w:rPr>
-          <w:rFonts w:ascii="Trebuchet MS" w:hAnsi="Trebuchet MS"/>
-        </w:rPr>
-        <w:t>S.E.M</w:t>
-      </w:r>
-      <w:proofErr w:type="spellEnd"/>
-      <w:r>
-        <w:rPr>
-          <w:rFonts w:ascii="Trebuchet MS" w:hAnsi="Trebuchet MS"/>
-        </w:rPr>
-        <w:t xml:space="preserve">. Pa Musa </w:t>
-      </w:r>
-      <w:proofErr w:type="spellStart"/>
-      <w:r>
-        <w:rPr>
-          <w:rFonts w:ascii="Trebuchet MS" w:hAnsi="Trebuchet MS"/>
-        </w:rPr>
-        <w:t>Jobarteh</w:t>
-      </w:r>
-      <w:proofErr w:type="spellEnd"/>
-      <w:r>
-        <w:rPr>
-          <w:rFonts w:ascii="Trebuchet MS" w:hAnsi="Trebuchet MS"/>
-        </w:rPr>
         <w:t xml:space="preserve"> Ambassade de Gambie Avenue Franklin Roosevelt 126 B-1050 Bruxelles, BELGIQUE</w:t>
+      </w:r>
+      <w:r>
+        <w:rPr>
+          <w:rFonts w:ascii="Trebuchet MS" w:hAnsi="Trebuchet MS"/>
+        </w:rPr>
+        <w:t xml:space="preserve"> </w:t>
+      </w:r>
+      <w:r>
+        <w:rPr>
+          <w:rFonts w:ascii="Trebuchet MS" w:hAnsi="Trebuchet MS"/>
+        </w:rPr>
+        <w:t xml:space="preserve">Mail : </w:t>
+      </w:r>
+      <w:r>
+        <w:rPr>
+          <w:rFonts w:ascii="Trebuchet MS" w:hAnsi="Trebuchet MS"/>
+        </w:rPr>
+        <w:t>info@gambiaembassybrussels.be</w:t>
       </w:r>
     </w:p>
     <w:sectPr>
       <w:headerReference w:type="default" r:id="rId7"/>
       <w:pgSz w:w="11900" w:h="16840"/>
-      <w:pgMar w:top="1417" w:right="1417" w:bottom="1417" w:left="1417" w:header="708" w:footer="708" w:gutter="0"/>
+      <w:pgMar w:top="1417" w:right="1127" w:bottom="1417" w:left="1417" w:header="708" w:footer="708" w:gutter="0"/>
       <w:cols w:space="708"/>
       <w:docGrid w:linePitch="360"/>
     </w:sectPr>
@@ -692,7 +750,6 @@
       </w:rPr>
       <w:t>L’</w:t>
     </w:r>
-    <w:proofErr w:type="spellStart"/>
     <w:r>
       <w:rPr>
         <w:rFonts w:ascii="Trebuchet MS" w:hAnsi="Trebuchet MS" w:cs="Arial"/>
@@ -700,37 +757,7 @@
         <w:szCs w:val="18"/>
         <w:lang w:eastAsia="ar-SA"/>
       </w:rPr>
-      <w:t>ACAT</w:t>
-    </w:r>
-    <w:proofErr w:type="spellEnd"/>
-    <w:r>
-      <w:rPr>
-        <w:rFonts w:ascii="Trebuchet MS" w:hAnsi="Trebuchet MS" w:cs="Arial"/>
-        <w:sz w:val="18"/>
-        <w:szCs w:val="18"/>
-        <w:lang w:eastAsia="ar-SA"/>
-      </w:rPr>
-      <w:t xml:space="preserve">-Belgique appartient à la </w:t>
-    </w:r>
-    <w:proofErr w:type="spellStart"/>
-    <w:r>
-      <w:rPr>
-        <w:rFonts w:ascii="Trebuchet MS" w:hAnsi="Trebuchet MS" w:cs="Arial"/>
-        <w:sz w:val="18"/>
-        <w:szCs w:val="18"/>
-        <w:lang w:eastAsia="ar-SA"/>
-      </w:rPr>
-      <w:t>FIACAT</w:t>
-    </w:r>
-    <w:proofErr w:type="spellEnd"/>
-    <w:r>
-      <w:rPr>
-        <w:rFonts w:ascii="Trebuchet MS" w:hAnsi="Trebuchet MS" w:cs="Arial"/>
-        <w:sz w:val="18"/>
-        <w:szCs w:val="18"/>
-        <w:lang w:eastAsia="ar-SA"/>
-      </w:rPr>
-      <w:t xml:space="preserve"> ayant statut consultatif auprès des Nations unies</w:t>
+      <w:t>ACAT-Belgique appartient à la FIACAT ayant statut consultatif auprès des Nations unies</w:t>
     </w:r>
   </w:p>
   <w:p>
@@ -781,6 +808,15 @@
     <w:lsdException w:name="Strong" w:semiHidden="0" w:uiPriority="22" w:unhideWhenUsed="0" w:qFormat="1"/>
     <w:lsdException w:name="Emphasis" w:semiHidden="0" w:uiPriority="20" w:unhideWhenUsed="0" w:qFormat="1"/>
     <w:lsdException w:name="Table Grid" w:semiHidden="0" w:uiPriority="59" w:unhideWhenUsed="0"/>
+    <w:lsdException w:name="Note Level 1" w:semiHidden="0" w:unhideWhenUsed="0"/>
+    <w:lsdException w:name="Note Level 2" w:semiHidden="0" w:unhideWhenUsed="0"/>
+    <w:lsdException w:name="Note Level 3" w:semiHidden="0" w:unhideWhenUsed="0"/>
+    <w:lsdException w:name="Note Level 4" w:semiHidden="0" w:unhideWhenUsed="0"/>
+    <w:lsdException w:name="Note Level 5" w:semiHidden="0" w:unhideWhenUsed="0"/>
+    <w:lsdException w:name="Note Level 6" w:semiHidden="0" w:unhideWhenUsed="0"/>
+    <w:lsdException w:name="Note Level 7" w:semiHidden="0" w:unhideWhenUsed="0"/>
+    <w:lsdException w:name="Note Level 8" w:semiHidden="0" w:unhideWhenUsed="0"/>
+    <w:lsdException w:name="Note Level 9" w:semiHidden="0" w:unhideWhenUsed="0"/>
     <w:lsdException w:name="Placeholder Text" w:unhideWhenUsed="0"/>
     <w:lsdException w:name="No Spacing" w:semiHidden="0" w:uiPriority="1" w:unhideWhenUsed="0" w:qFormat="1"/>
     <w:lsdException w:name="Light Shading" w:semiHidden="0" w:uiPriority="60" w:unhideWhenUsed="0"/>
@@ -1009,6 +1045,15 @@
     <w:lsdException w:name="Strong" w:semiHidden="0" w:uiPriority="22" w:unhideWhenUsed="0" w:qFormat="1"/>
     <w:lsdException w:name="Emphasis" w:semiHidden="0" w:uiPriority="20" w:unhideWhenUsed="0" w:qFormat="1"/>
     <w:lsdException w:name="Table Grid" w:semiHidden="0" w:uiPriority="59" w:unhideWhenUsed="0"/>
+    <w:lsdException w:name="Note Level 1" w:semiHidden="0" w:unhideWhenUsed="0"/>
+    <w:lsdException w:name="Note Level 2" w:semiHidden="0" w:unhideWhenUsed="0"/>
+    <w:lsdException w:name="Note Level 3" w:semiHidden="0" w:unhideWhenUsed="0"/>
+    <w:lsdException w:name="Note Level 4" w:semiHidden="0" w:unhideWhenUsed="0"/>
+    <w:lsdException w:name="Note Level 5" w:semiHidden="0" w:unhideWhenUsed="0"/>
+    <w:lsdException w:name="Note Level 6" w:semiHidden="0" w:unhideWhenUsed="0"/>
+    <w:lsdException w:name="Note Level 7" w:semiHidden="0" w:unhideWhenUsed="0"/>
+    <w:lsdException w:name="Note Level 8" w:semiHidden="0" w:unhideWhenUsed="0"/>
+    <w:lsdException w:name="Note Level 9" w:semiHidden="0" w:unhideWhenUsed="0"/>
     <w:lsdException w:name="Placeholder Text" w:unhideWhenUsed="0"/>
     <w:lsdException w:name="No Spacing" w:semiHidden="0" w:uiPriority="1" w:unhideWhenUsed="0" w:qFormat="1"/>
     <w:lsdException w:name="Light Shading" w:semiHidden="0" w:uiPriority="60" w:unhideWhenUsed="0"/>

</xml_diff>